<commit_message>
Update Walmart MongoDB ETL Doc.docx
</commit_message>
<xml_diff>
--- a/MongoDB ETL/Walmart MongoDB ETL Doc.docx
+++ b/MongoDB ETL/Walmart MongoDB ETL Doc.docx
@@ -33,24 +33,43 @@
       </w:r>
     </w:p>
     <w:p>
+      <w:pPr>
+        <w:rPr>
+          <w:sz w:val="28"/>
+          <w:szCs w:val="28"/>
+        </w:rPr>
+      </w:pPr>
       <w:bookmarkStart w:id="0" w:name="_Hlk487785372"/>
       <w:bookmarkEnd w:id="0"/>
       <w:r>
+        <w:rPr>
+          <w:sz w:val="28"/>
+          <w:szCs w:val="28"/>
+        </w:rPr>
         <w:t xml:space="preserve">Data are extracted from 2 datasets </w:t>
       </w:r>
       <w:proofErr w:type="spellStart"/>
       <w:r>
+        <w:rPr>
+          <w:sz w:val="28"/>
+          <w:szCs w:val="28"/>
+        </w:rPr>
         <w:t>i.e</w:t>
       </w:r>
       <w:proofErr w:type="spellEnd"/>
       <w:r>
+        <w:rPr>
+          <w:sz w:val="28"/>
+          <w:szCs w:val="28"/>
+        </w:rPr>
         <w:t xml:space="preserve"> </w:t>
       </w:r>
       <w:r>
-        <w:t>sales data-set.csv and Features data set</w:t>
-      </w:r>
-      <w:r>
-        <w:t xml:space="preserve">, transformed using Pandas and loaded to MongoDB as </w:t>
+        <w:rPr>
+          <w:sz w:val="28"/>
+          <w:szCs w:val="28"/>
+        </w:rPr>
+        <w:t xml:space="preserve">sales data-set.csv and Features data set, transformed using Pandas and loaded to MongoDB as </w:t>
       </w:r>
       <w:proofErr w:type="spellStart"/>
       <w:r>
@@ -59,11 +78,17 @@
           <w:bCs/>
           <w:i/>
           <w:iCs/>
+          <w:sz w:val="28"/>
+          <w:szCs w:val="28"/>
         </w:rPr>
         <w:t>weeklysales_db</w:t>
       </w:r>
       <w:proofErr w:type="spellEnd"/>
       <w:r>
+        <w:rPr>
+          <w:sz w:val="28"/>
+          <w:szCs w:val="28"/>
+        </w:rPr>
         <w:t xml:space="preserve"> under </w:t>
       </w:r>
       <w:proofErr w:type="spellStart"/>
@@ -73,6 +98,8 @@
           <w:bCs/>
           <w:i/>
           <w:iCs/>
+          <w:sz w:val="28"/>
+          <w:szCs w:val="28"/>
         </w:rPr>
         <w:t>weeklysales</w:t>
       </w:r>
@@ -83,32 +110,82 @@
           <w:bCs/>
           <w:i/>
           <w:iCs/>
+          <w:sz w:val="28"/>
+          <w:szCs w:val="28"/>
         </w:rPr>
         <w:t xml:space="preserve"> table</w:t>
       </w:r>
       <w:r>
+        <w:rPr>
+          <w:sz w:val="28"/>
+          <w:szCs w:val="28"/>
+        </w:rPr>
         <w:t xml:space="preserve"> through </w:t>
       </w:r>
       <w:proofErr w:type="spellStart"/>
       <w:r>
+        <w:rPr>
+          <w:sz w:val="28"/>
+          <w:szCs w:val="28"/>
+        </w:rPr>
         <w:t>PyMongo</w:t>
       </w:r>
       <w:proofErr w:type="spellEnd"/>
       <w:r>
+        <w:rPr>
+          <w:sz w:val="28"/>
+          <w:szCs w:val="28"/>
+        </w:rPr>
         <w:t>.</w:t>
       </w:r>
       <w:r>
+        <w:rPr>
+          <w:sz w:val="28"/>
+          <w:szCs w:val="28"/>
+        </w:rPr>
         <w:t xml:space="preserve"> </w:t>
       </w:r>
     </w:p>
     <w:p>
+      <w:pPr>
+        <w:rPr>
+          <w:sz w:val="28"/>
+          <w:szCs w:val="28"/>
+        </w:rPr>
+      </w:pPr>
       <w:r>
-        <w:t xml:space="preserve">The objective </w:t>
+        <w:rPr>
+          <w:sz w:val="28"/>
+          <w:szCs w:val="28"/>
+        </w:rPr>
+        <w:t>The objective</w:t>
       </w:r>
       <w:r>
+        <w:rPr>
+          <w:sz w:val="28"/>
+          <w:szCs w:val="28"/>
+        </w:rPr>
+        <w:t>s</w:t>
+      </w:r>
+      <w:r>
+        <w:rPr>
+          <w:sz w:val="28"/>
+          <w:szCs w:val="28"/>
+        </w:rPr>
+        <w:t xml:space="preserve"> </w:t>
+      </w:r>
+      <w:r>
+        <w:rPr>
+          <w:sz w:val="28"/>
+          <w:szCs w:val="28"/>
+        </w:rPr>
         <w:t xml:space="preserve">of ETL </w:t>
       </w:r>
       <w:r>
+        <w:rPr>
+          <w:sz w:val="28"/>
+          <w:szCs w:val="28"/>
+        </w:rPr>
         <w:t>are,</w:t>
       </w:r>
     </w:p>
@@ -119,8 +196,16 @@
           <w:ilvl w:val="0"/>
           <w:numId w:val="38"/>
         </w:numPr>
+        <w:rPr>
+          <w:sz w:val="28"/>
+          <w:szCs w:val="28"/>
+        </w:rPr>
       </w:pPr>
       <w:r>
+        <w:rPr>
+          <w:sz w:val="28"/>
+          <w:szCs w:val="28"/>
+        </w:rPr>
         <w:t xml:space="preserve">to upload a transformed dataset of Total Weekly Sales for a store at a given date with Markdown data. </w:t>
       </w:r>
     </w:p>
@@ -131,18 +216,38 @@
           <w:ilvl w:val="0"/>
           <w:numId w:val="38"/>
         </w:numPr>
+        <w:rPr>
+          <w:sz w:val="28"/>
+          <w:szCs w:val="28"/>
+        </w:rPr>
       </w:pPr>
       <w:r>
+        <w:rPr>
+          <w:sz w:val="28"/>
+          <w:szCs w:val="28"/>
+        </w:rPr>
         <w:t>t</w:t>
       </w:r>
       <w:r>
+        <w:rPr>
+          <w:sz w:val="28"/>
+          <w:szCs w:val="28"/>
+        </w:rPr>
         <w:t>he dataset gives user the ability to query to find which store had best sales, whether the store had markdowns</w:t>
       </w:r>
       <w:r>
+        <w:rPr>
+          <w:sz w:val="28"/>
+          <w:szCs w:val="28"/>
+        </w:rPr>
         <w:t xml:space="preserve"> and </w:t>
       </w:r>
       <w:proofErr w:type="spellStart"/>
       <w:r>
+        <w:rPr>
+          <w:sz w:val="28"/>
+          <w:szCs w:val="28"/>
+        </w:rPr>
         <w:t>etc</w:t>
       </w:r>
       <w:proofErr w:type="spellEnd"/>
@@ -159,7 +264,17 @@
       </w:r>
     </w:p>
     <w:p>
+      <w:pPr>
+        <w:rPr>
+          <w:sz w:val="28"/>
+          <w:szCs w:val="28"/>
+        </w:rPr>
+      </w:pPr>
       <w:r>
+        <w:rPr>
+          <w:sz w:val="28"/>
+          <w:szCs w:val="28"/>
+        </w:rPr>
         <w:t>Historical sales data, which covers to 2010-02-05 to 2012-11-01. Within this tab you will find the following fields:</w:t>
       </w:r>
     </w:p>
@@ -169,8 +284,20 @@
           <w:ilvl w:val="0"/>
           <w:numId w:val="36"/>
         </w:numPr>
+        <w:rPr>
+          <w:i/>
+          <w:iCs/>
+          <w:sz w:val="28"/>
+          <w:szCs w:val="28"/>
+        </w:rPr>
       </w:pPr>
       <w:r>
+        <w:rPr>
+          <w:i/>
+          <w:iCs/>
+          <w:sz w:val="28"/>
+          <w:szCs w:val="28"/>
+        </w:rPr>
         <w:t>Store - the store number</w:t>
       </w:r>
     </w:p>
@@ -180,8 +307,20 @@
           <w:ilvl w:val="0"/>
           <w:numId w:val="36"/>
         </w:numPr>
+        <w:rPr>
+          <w:i/>
+          <w:iCs/>
+          <w:sz w:val="28"/>
+          <w:szCs w:val="28"/>
+        </w:rPr>
       </w:pPr>
       <w:r>
+        <w:rPr>
+          <w:i/>
+          <w:iCs/>
+          <w:sz w:val="28"/>
+          <w:szCs w:val="28"/>
+        </w:rPr>
         <w:t>Dept - the department number</w:t>
       </w:r>
     </w:p>
@@ -191,8 +330,20 @@
           <w:ilvl w:val="0"/>
           <w:numId w:val="36"/>
         </w:numPr>
+        <w:rPr>
+          <w:i/>
+          <w:iCs/>
+          <w:sz w:val="28"/>
+          <w:szCs w:val="28"/>
+        </w:rPr>
       </w:pPr>
       <w:r>
+        <w:rPr>
+          <w:i/>
+          <w:iCs/>
+          <w:sz w:val="28"/>
+          <w:szCs w:val="28"/>
+        </w:rPr>
         <w:t>Date - the week</w:t>
       </w:r>
     </w:p>
@@ -202,13 +353,31 @@
           <w:ilvl w:val="0"/>
           <w:numId w:val="36"/>
         </w:numPr>
+        <w:rPr>
+          <w:i/>
+          <w:iCs/>
+          <w:sz w:val="28"/>
+          <w:szCs w:val="28"/>
+        </w:rPr>
       </w:pPr>
       <w:proofErr w:type="spellStart"/>
       <w:r>
+        <w:rPr>
+          <w:i/>
+          <w:iCs/>
+          <w:sz w:val="28"/>
+          <w:szCs w:val="28"/>
+        </w:rPr>
         <w:t>Weekly_Sales</w:t>
       </w:r>
       <w:proofErr w:type="spellEnd"/>
       <w:r>
+        <w:rPr>
+          <w:i/>
+          <w:iCs/>
+          <w:sz w:val="28"/>
+          <w:szCs w:val="28"/>
+        </w:rPr>
         <w:t xml:space="preserve"> - sales for the given department in the given store</w:t>
       </w:r>
     </w:p>
@@ -218,13 +387,31 @@
           <w:ilvl w:val="0"/>
           <w:numId w:val="36"/>
         </w:numPr>
+        <w:rPr>
+          <w:i/>
+          <w:iCs/>
+          <w:sz w:val="28"/>
+          <w:szCs w:val="28"/>
+        </w:rPr>
       </w:pPr>
       <w:proofErr w:type="spellStart"/>
       <w:r>
+        <w:rPr>
+          <w:i/>
+          <w:iCs/>
+          <w:sz w:val="28"/>
+          <w:szCs w:val="28"/>
+        </w:rPr>
         <w:t>IsHoliday</w:t>
       </w:r>
       <w:proofErr w:type="spellEnd"/>
       <w:r>
+        <w:rPr>
+          <w:i/>
+          <w:iCs/>
+          <w:sz w:val="28"/>
+          <w:szCs w:val="28"/>
+        </w:rPr>
         <w:t xml:space="preserve"> - whether the week is a special holiday week</w:t>
       </w:r>
     </w:p>
@@ -237,10 +424,11 @@
         <w:rPr>
           <w:noProof/>
         </w:rPr>
+        <w:lastRenderedPageBreak/>
         <w:drawing>
-          <wp:inline distT="0" distB="0" distL="0" distR="0" wp14:anchorId="4451791B" wp14:editId="5AA4BE80">
-            <wp:extent cx="2450886" cy="1979295"/>
-            <wp:effectExtent l="0" t="0" r="6985" b="1905"/>
+          <wp:inline distT="0" distB="0" distL="0" distR="0" wp14:anchorId="4451791B" wp14:editId="5EFEB6B7">
+            <wp:extent cx="3208020" cy="2590744"/>
+            <wp:effectExtent l="0" t="0" r="0" b="635"/>
             <wp:docPr id="2" name="Picture 2"/>
             <wp:cNvGraphicFramePr>
               <a:graphicFrameLocks xmlns:a="http://schemas.openxmlformats.org/drawingml/2006/main" noChangeAspect="1"/>
@@ -261,7 +449,7 @@
                   <pic:spPr>
                     <a:xfrm>
                       <a:off x="0" y="0"/>
-                      <a:ext cx="2490525" cy="2011307"/>
+                      <a:ext cx="3430391" cy="2770327"/>
                     </a:xfrm>
                     <a:prstGeom prst="rect">
                       <a:avLst/>
@@ -279,21 +467,21 @@
         <w:pStyle w:val="Heading1"/>
       </w:pPr>
       <w:r>
-        <w:lastRenderedPageBreak/>
-        <w:t>Features</w:t>
-      </w:r>
-      <w:r>
-        <w:t xml:space="preserve"> data</w:t>
-      </w:r>
-      <w:r>
-        <w:t xml:space="preserve"> </w:t>
-      </w:r>
-      <w:r>
-        <w:t>set.csv Description</w:t>
+        <w:t>Features data set.csv Description</w:t>
       </w:r>
     </w:p>
     <w:p>
+      <w:pPr>
+        <w:rPr>
+          <w:sz w:val="28"/>
+          <w:szCs w:val="28"/>
+        </w:rPr>
+      </w:pPr>
       <w:r>
+        <w:rPr>
+          <w:sz w:val="28"/>
+          <w:szCs w:val="28"/>
+        </w:rPr>
         <w:t>Contains additional data related to the store, department, and regional activity for the given dates.</w:t>
       </w:r>
     </w:p>
@@ -304,8 +492,20 @@
           <w:ilvl w:val="0"/>
           <w:numId w:val="37"/>
         </w:numPr>
+        <w:rPr>
+          <w:i/>
+          <w:iCs/>
+          <w:sz w:val="28"/>
+          <w:szCs w:val="28"/>
+        </w:rPr>
       </w:pPr>
       <w:r>
+        <w:rPr>
+          <w:i/>
+          <w:iCs/>
+          <w:sz w:val="28"/>
+          <w:szCs w:val="28"/>
+        </w:rPr>
         <w:t>Store - the store number</w:t>
       </w:r>
     </w:p>
@@ -316,8 +516,20 @@
           <w:ilvl w:val="0"/>
           <w:numId w:val="37"/>
         </w:numPr>
+        <w:rPr>
+          <w:i/>
+          <w:iCs/>
+          <w:sz w:val="28"/>
+          <w:szCs w:val="28"/>
+        </w:rPr>
       </w:pPr>
       <w:r>
+        <w:rPr>
+          <w:i/>
+          <w:iCs/>
+          <w:sz w:val="28"/>
+          <w:szCs w:val="28"/>
+        </w:rPr>
         <w:t>Date - the week</w:t>
       </w:r>
     </w:p>
@@ -328,8 +540,20 @@
           <w:ilvl w:val="0"/>
           <w:numId w:val="37"/>
         </w:numPr>
+        <w:rPr>
+          <w:i/>
+          <w:iCs/>
+          <w:sz w:val="28"/>
+          <w:szCs w:val="28"/>
+        </w:rPr>
       </w:pPr>
       <w:r>
+        <w:rPr>
+          <w:i/>
+          <w:iCs/>
+          <w:sz w:val="28"/>
+          <w:szCs w:val="28"/>
+        </w:rPr>
         <w:t>Temperature - average temperature in the region</w:t>
       </w:r>
     </w:p>
@@ -340,13 +564,31 @@
           <w:ilvl w:val="0"/>
           <w:numId w:val="37"/>
         </w:numPr>
+        <w:rPr>
+          <w:i/>
+          <w:iCs/>
+          <w:sz w:val="28"/>
+          <w:szCs w:val="28"/>
+        </w:rPr>
       </w:pPr>
       <w:proofErr w:type="spellStart"/>
       <w:r>
+        <w:rPr>
+          <w:i/>
+          <w:iCs/>
+          <w:sz w:val="28"/>
+          <w:szCs w:val="28"/>
+        </w:rPr>
         <w:t>Fuel_Price</w:t>
       </w:r>
       <w:proofErr w:type="spellEnd"/>
       <w:r>
+        <w:rPr>
+          <w:i/>
+          <w:iCs/>
+          <w:sz w:val="28"/>
+          <w:szCs w:val="28"/>
+        </w:rPr>
         <w:t xml:space="preserve"> - cost of fuel in the region</w:t>
       </w:r>
     </w:p>
@@ -357,22 +599,76 @@
           <w:ilvl w:val="0"/>
           <w:numId w:val="37"/>
         </w:numPr>
+        <w:rPr>
+          <w:i/>
+          <w:iCs/>
+          <w:sz w:val="28"/>
+          <w:szCs w:val="28"/>
+        </w:rPr>
       </w:pPr>
       <w:r>
-        <w:t xml:space="preserve">MarkDown1-5 - anonymized data related to promotional markdowns. </w:t>
+        <w:rPr>
+          <w:i/>
+          <w:iCs/>
+          <w:sz w:val="28"/>
+          <w:szCs w:val="28"/>
+        </w:rPr>
+        <w:t>MarkDown1</w:t>
+      </w:r>
+      <w:r>
+        <w:rPr>
+          <w:i/>
+          <w:iCs/>
+          <w:sz w:val="28"/>
+          <w:szCs w:val="28"/>
+        </w:rPr>
+        <w:t xml:space="preserve"> to </w:t>
+      </w:r>
+      <w:r>
+        <w:rPr>
+          <w:i/>
+          <w:iCs/>
+          <w:sz w:val="28"/>
+          <w:szCs w:val="28"/>
+        </w:rPr>
+        <w:t xml:space="preserve">5 - anonymized data related to promotional markdowns. </w:t>
       </w:r>
       <w:proofErr w:type="spellStart"/>
       <w:r>
+        <w:rPr>
+          <w:i/>
+          <w:iCs/>
+          <w:sz w:val="28"/>
+          <w:szCs w:val="28"/>
+        </w:rPr>
         <w:t>MarkDown</w:t>
       </w:r>
       <w:proofErr w:type="spellEnd"/>
       <w:r>
+        <w:rPr>
+          <w:i/>
+          <w:iCs/>
+          <w:sz w:val="28"/>
+          <w:szCs w:val="28"/>
+        </w:rPr>
         <w:t xml:space="preserve"> data is only available after Nov 2011</w:t>
       </w:r>
       <w:r>
+        <w:rPr>
+          <w:i/>
+          <w:iCs/>
+          <w:sz w:val="28"/>
+          <w:szCs w:val="28"/>
+        </w:rPr>
         <w:t xml:space="preserve"> </w:t>
       </w:r>
       <w:r>
+        <w:rPr>
+          <w:i/>
+          <w:iCs/>
+          <w:sz w:val="28"/>
+          <w:szCs w:val="28"/>
+        </w:rPr>
         <w:t>and is not available for all stores all the time. Any missing value is marked with an NA</w:t>
       </w:r>
     </w:p>
@@ -383,8 +679,20 @@
           <w:ilvl w:val="0"/>
           <w:numId w:val="37"/>
         </w:numPr>
+        <w:rPr>
+          <w:i/>
+          <w:iCs/>
+          <w:sz w:val="28"/>
+          <w:szCs w:val="28"/>
+        </w:rPr>
       </w:pPr>
       <w:r>
+        <w:rPr>
+          <w:i/>
+          <w:iCs/>
+          <w:sz w:val="28"/>
+          <w:szCs w:val="28"/>
+        </w:rPr>
         <w:t>CPI - the consumer price index</w:t>
       </w:r>
     </w:p>
@@ -395,8 +703,20 @@
           <w:ilvl w:val="0"/>
           <w:numId w:val="37"/>
         </w:numPr>
+        <w:rPr>
+          <w:i/>
+          <w:iCs/>
+          <w:sz w:val="28"/>
+          <w:szCs w:val="28"/>
+        </w:rPr>
       </w:pPr>
       <w:r>
+        <w:rPr>
+          <w:i/>
+          <w:iCs/>
+          <w:sz w:val="28"/>
+          <w:szCs w:val="28"/>
+        </w:rPr>
         <w:t>Unemployment - the unemployment rate</w:t>
       </w:r>
     </w:p>
@@ -407,13 +727,31 @@
           <w:ilvl w:val="0"/>
           <w:numId w:val="37"/>
         </w:numPr>
+        <w:rPr>
+          <w:i/>
+          <w:iCs/>
+          <w:sz w:val="28"/>
+          <w:szCs w:val="28"/>
+        </w:rPr>
       </w:pPr>
       <w:proofErr w:type="spellStart"/>
       <w:r>
+        <w:rPr>
+          <w:i/>
+          <w:iCs/>
+          <w:sz w:val="28"/>
+          <w:szCs w:val="28"/>
+        </w:rPr>
         <w:t>IsHoliday</w:t>
       </w:r>
       <w:proofErr w:type="spellEnd"/>
       <w:r>
+        <w:rPr>
+          <w:i/>
+          <w:iCs/>
+          <w:sz w:val="28"/>
+          <w:szCs w:val="28"/>
+        </w:rPr>
         <w:t xml:space="preserve"> - whether the week is a special holiday week</w:t>
       </w:r>
     </w:p>
@@ -431,10 +769,11 @@
         <w:rPr>
           <w:noProof/>
         </w:rPr>
+        <w:lastRenderedPageBreak/>
         <w:drawing>
-          <wp:inline distT="0" distB="0" distL="0" distR="0" wp14:anchorId="1C51EC39" wp14:editId="4E43E477">
-            <wp:extent cx="5943600" cy="1876425"/>
-            <wp:effectExtent l="0" t="0" r="0" b="9525"/>
+          <wp:inline distT="0" distB="0" distL="0" distR="0" wp14:anchorId="1C51EC39" wp14:editId="198C6BE3">
+            <wp:extent cx="5890260" cy="1859585"/>
+            <wp:effectExtent l="0" t="0" r="0" b="7620"/>
             <wp:docPr id="1" name="Picture 1"/>
             <wp:cNvGraphicFramePr>
               <a:graphicFrameLocks xmlns:a="http://schemas.openxmlformats.org/drawingml/2006/main" noChangeAspect="1"/>
@@ -455,7 +794,7 @@
                   <pic:spPr>
                     <a:xfrm>
                       <a:off x="0" y="0"/>
-                      <a:ext cx="5943600" cy="1876425"/>
+                      <a:ext cx="5966971" cy="1883803"/>
                     </a:xfrm>
                     <a:prstGeom prst="rect">
                       <a:avLst/>
@@ -515,8 +854,16 @@
           <w:ilvl w:val="0"/>
           <w:numId w:val="38"/>
         </w:numPr>
+        <w:rPr>
+          <w:sz w:val="28"/>
+          <w:szCs w:val="28"/>
+        </w:rPr>
       </w:pPr>
       <w:r>
+        <w:rPr>
+          <w:sz w:val="28"/>
+          <w:szCs w:val="28"/>
+        </w:rPr>
         <w:t>Snapshot below shows data types of columns from 2 datasets.</w:t>
       </w:r>
     </w:p>
@@ -576,7 +923,6 @@
         <w:rPr>
           <w:noProof/>
         </w:rPr>
-        <w:lastRenderedPageBreak/>
         <w:drawing>
           <wp:inline distT="0" distB="0" distL="0" distR="0" wp14:anchorId="5F668F38" wp14:editId="4FBC7630">
             <wp:extent cx="2385188" cy="1981200"/>
@@ -617,12 +963,75 @@
     <w:p>
       <w:pPr>
         <w:pStyle w:val="ListParagraph"/>
+        <w:rPr>
+          <w:sz w:val="28"/>
+          <w:szCs w:val="28"/>
+        </w:rPr>
+      </w:pPr>
+    </w:p>
+    <w:p>
+      <w:pPr>
+        <w:pStyle w:val="ListParagraph"/>
+        <w:rPr>
+          <w:sz w:val="28"/>
+          <w:szCs w:val="28"/>
+        </w:rPr>
+      </w:pPr>
+    </w:p>
+    <w:p>
+      <w:pPr>
+        <w:pStyle w:val="ListParagraph"/>
+        <w:rPr>
+          <w:sz w:val="28"/>
+          <w:szCs w:val="28"/>
+        </w:rPr>
+      </w:pPr>
+    </w:p>
+    <w:p>
+      <w:pPr>
+        <w:pStyle w:val="ListParagraph"/>
+        <w:rPr>
+          <w:sz w:val="28"/>
+          <w:szCs w:val="28"/>
+        </w:rPr>
+      </w:pPr>
+    </w:p>
+    <w:p>
+      <w:pPr>
+        <w:pStyle w:val="ListParagraph"/>
+        <w:rPr>
+          <w:sz w:val="28"/>
+          <w:szCs w:val="28"/>
+        </w:rPr>
+      </w:pPr>
+    </w:p>
+    <w:p>
+      <w:pPr>
+        <w:pStyle w:val="ListParagraph"/>
+        <w:rPr>
+          <w:sz w:val="28"/>
+          <w:szCs w:val="28"/>
+        </w:rPr>
+      </w:pPr>
+    </w:p>
+    <w:p>
+      <w:pPr>
+        <w:pStyle w:val="ListParagraph"/>
         <w:numPr>
           <w:ilvl w:val="0"/>
           <w:numId w:val="38"/>
         </w:numPr>
+        <w:rPr>
+          <w:sz w:val="28"/>
+          <w:szCs w:val="28"/>
+        </w:rPr>
       </w:pPr>
       <w:r>
+        <w:rPr>
+          <w:sz w:val="28"/>
+          <w:szCs w:val="28"/>
+        </w:rPr>
+        <w:lastRenderedPageBreak/>
         <w:t>Date in datasets aren’t a standard one and had to be converted,</w:t>
       </w:r>
     </w:p>
@@ -845,6 +1254,11 @@
     <w:p>
       <w:pPr>
         <w:jc w:val="center"/>
+        <w:rPr>
+          <w:rFonts w:cstheme="minorHAnsi"/>
+          <w:sz w:val="28"/>
+          <w:szCs w:val="28"/>
+        </w:rPr>
       </w:pPr>
       <w:r>
         <w:rPr>
@@ -975,59 +1389,55 @@
     </w:p>
     <w:p>
       <w:pPr>
-        <w:pStyle w:val="Heading1"/>
+        <w:jc w:val="center"/>
         <w:rPr>
-          <w:rFonts w:asciiTheme="minorHAnsi" w:hAnsiTheme="minorHAnsi" w:cstheme="minorHAnsi"/>
-          <w:sz w:val="22"/>
-          <w:szCs w:val="22"/>
+          <w:rFonts w:cstheme="minorHAnsi"/>
+          <w:sz w:val="28"/>
+          <w:szCs w:val="28"/>
+        </w:rPr>
+      </w:pPr>
+    </w:p>
+    <w:p>
+      <w:pPr>
+        <w:jc w:val="center"/>
+        <w:rPr>
+          <w:rFonts w:cstheme="minorHAnsi"/>
+          <w:sz w:val="28"/>
+          <w:szCs w:val="28"/>
         </w:rPr>
       </w:pPr>
       <w:r>
         <w:rPr>
-          <w:rFonts w:asciiTheme="minorHAnsi" w:hAnsiTheme="minorHAnsi" w:cstheme="minorHAnsi"/>
-          <w:sz w:val="22"/>
-          <w:szCs w:val="22"/>
+          <w:rFonts w:cstheme="minorHAnsi"/>
+          <w:sz w:val="28"/>
+          <w:szCs w:val="28"/>
         </w:rPr>
-        <w:lastRenderedPageBreak/>
         <w:t xml:space="preserve">- Calculate the total dept by date and </w:t>
       </w:r>
       <w:proofErr w:type="spellStart"/>
       <w:r>
         <w:rPr>
-          <w:rFonts w:asciiTheme="minorHAnsi" w:hAnsiTheme="minorHAnsi" w:cstheme="minorHAnsi"/>
-          <w:sz w:val="22"/>
-          <w:szCs w:val="22"/>
+          <w:rFonts w:cstheme="minorHAnsi"/>
+          <w:sz w:val="28"/>
+          <w:szCs w:val="28"/>
         </w:rPr>
         <w:t>Weekly_Sales</w:t>
       </w:r>
       <w:proofErr w:type="spellEnd"/>
       <w:r>
         <w:rPr>
-          <w:rFonts w:asciiTheme="minorHAnsi" w:hAnsiTheme="minorHAnsi" w:cstheme="minorHAnsi"/>
-          <w:sz w:val="22"/>
-          <w:szCs w:val="22"/>
+          <w:rFonts w:cstheme="minorHAnsi"/>
+          <w:sz w:val="28"/>
+          <w:szCs w:val="28"/>
         </w:rPr>
         <w:t xml:space="preserve"> by date  </w:t>
       </w:r>
     </w:p>
     <w:p>
       <w:pPr>
-        <w:pStyle w:val="Heading1"/>
-        <w:rPr>
-          <w:rFonts w:asciiTheme="minorHAnsi" w:hAnsiTheme="minorHAnsi" w:cstheme="minorHAnsi"/>
-          <w:sz w:val="22"/>
-          <w:szCs w:val="22"/>
-        </w:rPr>
-      </w:pPr>
-    </w:p>
-    <w:p>
-      <w:pPr>
-        <w:pStyle w:val="Heading1"/>
         <w:jc w:val="center"/>
         <w:rPr>
-          <w:rFonts w:asciiTheme="minorHAnsi" w:hAnsiTheme="minorHAnsi" w:cstheme="minorHAnsi"/>
-          <w:sz w:val="22"/>
-          <w:szCs w:val="22"/>
+          <w:rFonts w:cstheme="minorHAnsi"/>
         </w:rPr>
       </w:pPr>
       <w:r>
@@ -1037,13 +1447,13 @@
         <mc:AlternateContent>
           <mc:Choice Requires="wps">
             <w:drawing>
-              <wp:anchor distT="0" distB="0" distL="114300" distR="114300" simplePos="0" relativeHeight="251666432" behindDoc="0" locked="0" layoutInCell="1" allowOverlap="1" wp14:anchorId="0371599F" wp14:editId="1311460E">
+              <wp:anchor distT="0" distB="0" distL="114300" distR="114300" simplePos="0" relativeHeight="251666432" behindDoc="0" locked="0" layoutInCell="1" allowOverlap="1" wp14:anchorId="0371599F" wp14:editId="01DC4AA2">
                 <wp:simplePos x="0" y="0"/>
                 <wp:positionH relativeFrom="column">
-                  <wp:posOffset>4251960</wp:posOffset>
+                  <wp:posOffset>4229100</wp:posOffset>
                 </wp:positionH>
                 <wp:positionV relativeFrom="paragraph">
-                  <wp:posOffset>7620</wp:posOffset>
+                  <wp:posOffset>81280</wp:posOffset>
                 </wp:positionV>
                 <wp:extent cx="922020" cy="1546860"/>
                 <wp:effectExtent l="0" t="0" r="11430" b="15240"/>
@@ -1105,7 +1515,7 @@
           </mc:Choice>
           <mc:Fallback>
             <w:pict>
-              <v:oval w14:anchorId="155AC3E7" id="Oval 21" o:spid="_x0000_s1026" style="position:absolute;margin-left:334.8pt;margin-top:.6pt;width:72.6pt;height:121.8pt;z-index:251666432;visibility:visible;mso-wrap-style:square;mso-width-percent:0;mso-height-percent:0;mso-wrap-distance-left:9pt;mso-wrap-distance-top:0;mso-wrap-distance-right:9pt;mso-wrap-distance-bottom:0;mso-position-horizontal:absolute;mso-position-horizontal-relative:text;mso-position-vertical:absolute;mso-position-vertical-relative:text;mso-width-percent:0;mso-height-percent:0;mso-width-relative:margin;mso-height-relative:margin;v-text-anchor:middle" o:gfxdata="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" filled="f" strokecolor="red [3205]" strokeweight="1pt">
+              <v:oval w14:anchorId="7255283C" id="Oval 21" o:spid="_x0000_s1026" style="position:absolute;margin-left:333pt;margin-top:6.4pt;width:72.6pt;height:121.8pt;z-index:251666432;visibility:visible;mso-wrap-style:square;mso-width-percent:0;mso-height-percent:0;mso-wrap-distance-left:9pt;mso-wrap-distance-top:0;mso-wrap-distance-right:9pt;mso-wrap-distance-bottom:0;mso-position-horizontal:absolute;mso-position-horizontal-relative:text;mso-position-vertical:absolute;mso-position-vertical-relative:text;mso-width-percent:0;mso-height-percent:0;mso-width-relative:margin;mso-height-relative:margin;v-text-anchor:middle" o:gfxdata="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" filled="f" strokecolor="red [3205]" strokeweight="1pt">
                 <v:stroke joinstyle="miter"/>
               </v:oval>
             </w:pict>
@@ -1119,13 +1529,13 @@
         <mc:AlternateContent>
           <mc:Choice Requires="wps">
             <w:drawing>
-              <wp:anchor distT="0" distB="0" distL="114300" distR="114300" simplePos="0" relativeHeight="251664384" behindDoc="0" locked="0" layoutInCell="1" allowOverlap="1" wp14:anchorId="0E7018FD" wp14:editId="01343CDD">
+              <wp:anchor distT="0" distB="0" distL="114300" distR="114300" simplePos="0" relativeHeight="251664384" behindDoc="0" locked="0" layoutInCell="1" allowOverlap="1" wp14:anchorId="0E7018FD" wp14:editId="043E1C97">
                 <wp:simplePos x="0" y="0"/>
                 <wp:positionH relativeFrom="column">
-                  <wp:posOffset>1912620</wp:posOffset>
+                  <wp:posOffset>1943100</wp:posOffset>
                 </wp:positionH>
                 <wp:positionV relativeFrom="paragraph">
-                  <wp:posOffset>9525</wp:posOffset>
+                  <wp:posOffset>85725</wp:posOffset>
                 </wp:positionV>
                 <wp:extent cx="922020" cy="1546860"/>
                 <wp:effectExtent l="0" t="0" r="11430" b="15240"/>
@@ -1187,7 +1597,7 @@
           </mc:Choice>
           <mc:Fallback>
             <w:pict>
-              <v:oval w14:anchorId="61B81381" id="Oval 20" o:spid="_x0000_s1026" style="position:absolute;margin-left:150.6pt;margin-top:.75pt;width:72.6pt;height:121.8pt;z-index:251664384;visibility:visible;mso-wrap-style:square;mso-width-percent:0;mso-height-percent:0;mso-wrap-distance-left:9pt;mso-wrap-distance-top:0;mso-wrap-distance-right:9pt;mso-wrap-distance-bottom:0;mso-position-horizontal:absolute;mso-position-horizontal-relative:text;mso-position-vertical:absolute;mso-position-vertical-relative:text;mso-width-percent:0;mso-height-percent:0;mso-width-relative:margin;mso-height-relative:margin;v-text-anchor:middle" o:gfxdata="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" filled="f" strokecolor="red [3205]" strokeweight="1pt">
+              <v:oval w14:anchorId="47F153ED" id="Oval 20" o:spid="_x0000_s1026" style="position:absolute;margin-left:153pt;margin-top:6.75pt;width:72.6pt;height:121.8pt;z-index:251664384;visibility:visible;mso-wrap-style:square;mso-width-percent:0;mso-height-percent:0;mso-wrap-distance-left:9pt;mso-wrap-distance-top:0;mso-wrap-distance-right:9pt;mso-wrap-distance-bottom:0;mso-position-horizontal:absolute;mso-position-horizontal-relative:text;mso-position-vertical:absolute;mso-position-vertical-relative:text;mso-width-percent:0;mso-height-percent:0;mso-width-relative:margin;mso-height-relative:margin;v-text-anchor:middle" o:gfxdata="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" filled="f" strokecolor="red [3205]" strokeweight="1pt">
                 <v:stroke joinstyle="miter"/>
               </v:oval>
             </w:pict>
@@ -1278,21 +1688,10 @@
     <w:p>
       <w:pPr>
         <w:pStyle w:val="Heading1"/>
-        <w:jc w:val="center"/>
         <w:rPr>
           <w:rFonts w:asciiTheme="minorHAnsi" w:hAnsiTheme="minorHAnsi" w:cstheme="minorHAnsi"/>
-          <w:sz w:val="22"/>
-          <w:szCs w:val="22"/>
-        </w:rPr>
-      </w:pPr>
-    </w:p>
-    <w:p>
-      <w:pPr>
-        <w:pStyle w:val="Heading1"/>
-        <w:rPr>
-          <w:rFonts w:asciiTheme="minorHAnsi" w:hAnsiTheme="minorHAnsi" w:cstheme="minorHAnsi"/>
-          <w:sz w:val="22"/>
-          <w:szCs w:val="22"/>
+          <w:sz w:val="28"/>
+          <w:szCs w:val="28"/>
         </w:rPr>
       </w:pPr>
       <w:r>
@@ -1301,21 +1700,22 @@
           <w:sz w:val="22"/>
           <w:szCs w:val="22"/>
         </w:rPr>
+        <w:lastRenderedPageBreak/>
         <w:t xml:space="preserve">- </w:t>
       </w:r>
       <w:r>
         <w:rPr>
           <w:rFonts w:asciiTheme="minorHAnsi" w:hAnsiTheme="minorHAnsi" w:cstheme="minorHAnsi"/>
-          <w:sz w:val="22"/>
-          <w:szCs w:val="22"/>
+          <w:sz w:val="28"/>
+          <w:szCs w:val="28"/>
         </w:rPr>
         <w:t xml:space="preserve">Replace </w:t>
       </w:r>
       <w:r>
         <w:rPr>
           <w:rFonts w:asciiTheme="minorHAnsi" w:hAnsiTheme="minorHAnsi" w:cstheme="minorHAnsi"/>
-          <w:sz w:val="22"/>
-          <w:szCs w:val="22"/>
+          <w:sz w:val="28"/>
+          <w:szCs w:val="28"/>
         </w:rPr>
         <w:t xml:space="preserve">Nan column in </w:t>
       </w:r>
@@ -1323,8 +1723,8 @@
       <w:r>
         <w:rPr>
           <w:rFonts w:asciiTheme="minorHAnsi" w:hAnsiTheme="minorHAnsi" w:cstheme="minorHAnsi"/>
-          <w:sz w:val="22"/>
-          <w:szCs w:val="22"/>
+          <w:sz w:val="28"/>
+          <w:szCs w:val="28"/>
         </w:rPr>
         <w:t>MarkDownX</w:t>
       </w:r>
@@ -1332,8 +1732,8 @@
       <w:r>
         <w:rPr>
           <w:rFonts w:asciiTheme="minorHAnsi" w:hAnsiTheme="minorHAnsi" w:cstheme="minorHAnsi"/>
-          <w:sz w:val="22"/>
-          <w:szCs w:val="22"/>
+          <w:sz w:val="28"/>
+          <w:szCs w:val="28"/>
         </w:rPr>
         <w:t xml:space="preserve"> with Zeros</w:t>
       </w:r>
@@ -1555,105 +1955,6 @@
     <w:p>
       <w:pPr>
         <w:pStyle w:val="Heading1"/>
-        <w:jc w:val="center"/>
-        <w:rPr>
-          <w:rFonts w:asciiTheme="minorHAnsi" w:hAnsiTheme="minorHAnsi" w:cstheme="minorHAnsi"/>
-          <w:sz w:val="22"/>
-          <w:szCs w:val="22"/>
-        </w:rPr>
-      </w:pPr>
-    </w:p>
-    <w:p>
-      <w:pPr>
-        <w:pStyle w:val="Heading1"/>
-        <w:jc w:val="center"/>
-        <w:rPr>
-          <w:rFonts w:asciiTheme="minorHAnsi" w:hAnsiTheme="minorHAnsi" w:cstheme="minorHAnsi"/>
-          <w:sz w:val="22"/>
-          <w:szCs w:val="22"/>
-        </w:rPr>
-      </w:pPr>
-    </w:p>
-    <w:p>
-      <w:pPr>
-        <w:pStyle w:val="Heading1"/>
-        <w:jc w:val="center"/>
-        <w:rPr>
-          <w:rFonts w:asciiTheme="minorHAnsi" w:hAnsiTheme="minorHAnsi" w:cstheme="minorHAnsi"/>
-          <w:sz w:val="22"/>
-          <w:szCs w:val="22"/>
-        </w:rPr>
-      </w:pPr>
-    </w:p>
-    <w:p>
-      <w:pPr>
-        <w:pStyle w:val="Heading1"/>
-        <w:jc w:val="center"/>
-        <w:rPr>
-          <w:rFonts w:asciiTheme="minorHAnsi" w:hAnsiTheme="minorHAnsi" w:cstheme="minorHAnsi"/>
-          <w:sz w:val="22"/>
-          <w:szCs w:val="22"/>
-        </w:rPr>
-      </w:pPr>
-    </w:p>
-    <w:p>
-      <w:pPr>
-        <w:pStyle w:val="Heading1"/>
-        <w:jc w:val="center"/>
-        <w:rPr>
-          <w:rFonts w:asciiTheme="minorHAnsi" w:hAnsiTheme="minorHAnsi" w:cstheme="minorHAnsi"/>
-          <w:sz w:val="22"/>
-          <w:szCs w:val="22"/>
-        </w:rPr>
-      </w:pPr>
-    </w:p>
-    <w:p>
-      <w:pPr>
-        <w:pStyle w:val="Heading1"/>
-        <w:jc w:val="center"/>
-        <w:rPr>
-          <w:rFonts w:asciiTheme="minorHAnsi" w:hAnsiTheme="minorHAnsi" w:cstheme="minorHAnsi"/>
-          <w:sz w:val="22"/>
-          <w:szCs w:val="22"/>
-        </w:rPr>
-      </w:pPr>
-    </w:p>
-    <w:p>
-      <w:pPr>
-        <w:pStyle w:val="Heading1"/>
-        <w:jc w:val="center"/>
-        <w:rPr>
-          <w:rFonts w:asciiTheme="minorHAnsi" w:hAnsiTheme="minorHAnsi" w:cstheme="minorHAnsi"/>
-          <w:sz w:val="22"/>
-          <w:szCs w:val="22"/>
-        </w:rPr>
-      </w:pPr>
-    </w:p>
-    <w:p>
-      <w:pPr>
-        <w:pStyle w:val="Heading1"/>
-        <w:jc w:val="center"/>
-        <w:rPr>
-          <w:rFonts w:asciiTheme="minorHAnsi" w:hAnsiTheme="minorHAnsi" w:cstheme="minorHAnsi"/>
-          <w:sz w:val="22"/>
-          <w:szCs w:val="22"/>
-        </w:rPr>
-      </w:pPr>
-    </w:p>
-    <w:p>
-      <w:pPr>
-        <w:pStyle w:val="Heading1"/>
-        <w:jc w:val="center"/>
-        <w:rPr>
-          <w:rFonts w:asciiTheme="minorHAnsi" w:hAnsiTheme="minorHAnsi" w:cstheme="minorHAnsi"/>
-          <w:sz w:val="22"/>
-          <w:szCs w:val="22"/>
-        </w:rPr>
-      </w:pPr>
-    </w:p>
-    <w:p>
-      <w:pPr>
-        <w:pStyle w:val="Heading1"/>
         <w:rPr>
           <w:rFonts w:asciiTheme="minorHAnsi" w:hAnsiTheme="minorHAnsi" w:cstheme="minorHAnsi"/>
           <w:sz w:val="22"/>
@@ -1666,15 +1967,22 @@
           <w:sz w:val="22"/>
           <w:szCs w:val="22"/>
         </w:rPr>
-        <w:lastRenderedPageBreak/>
-        <w:t xml:space="preserve">- Merge all </w:t>
+        <w:t xml:space="preserve">- </w:t>
+      </w:r>
+      <w:r>
+        <w:rPr>
+          <w:rFonts w:asciiTheme="minorHAnsi" w:hAnsiTheme="minorHAnsi" w:cstheme="minorHAnsi"/>
+          <w:sz w:val="28"/>
+          <w:szCs w:val="28"/>
+        </w:rPr>
+        <w:t xml:space="preserve">Merge all </w:t>
       </w:r>
       <w:proofErr w:type="spellStart"/>
       <w:r>
         <w:rPr>
           <w:rFonts w:asciiTheme="minorHAnsi" w:hAnsiTheme="minorHAnsi" w:cstheme="minorHAnsi"/>
-          <w:sz w:val="22"/>
-          <w:szCs w:val="22"/>
+          <w:sz w:val="28"/>
+          <w:szCs w:val="28"/>
         </w:rPr>
         <w:t>dataframes</w:t>
       </w:r>
@@ -1682,26 +1990,10 @@
       <w:r>
         <w:rPr>
           <w:rFonts w:asciiTheme="minorHAnsi" w:hAnsiTheme="minorHAnsi" w:cstheme="minorHAnsi"/>
-          <w:sz w:val="22"/>
-          <w:szCs w:val="22"/>
+          <w:sz w:val="28"/>
+          <w:szCs w:val="28"/>
         </w:rPr>
-        <w:t xml:space="preserve"> a</w:t>
-      </w:r>
-      <w:r>
-        <w:rPr>
-          <w:rFonts w:asciiTheme="minorHAnsi" w:hAnsiTheme="minorHAnsi" w:cstheme="minorHAnsi"/>
-          <w:sz w:val="22"/>
-          <w:szCs w:val="22"/>
-        </w:rPr>
-        <w:t>nd</w:t>
-      </w:r>
-      <w:r>
-        <w:rPr>
-          <w:rFonts w:asciiTheme="minorHAnsi" w:hAnsiTheme="minorHAnsi" w:cstheme="minorHAnsi"/>
-          <w:sz w:val="22"/>
-          <w:szCs w:val="22"/>
-        </w:rPr>
-        <w:t xml:space="preserve"> drop extra rows that has Nan</w:t>
+        <w:t xml:space="preserve"> and drop extra rows that has Nan</w:t>
       </w:r>
     </w:p>
     <w:p>
@@ -1737,9 +2029,9 @@
           <w:noProof/>
         </w:rPr>
         <w:drawing>
-          <wp:inline distT="0" distB="0" distL="0" distR="0" wp14:anchorId="5EB50B71" wp14:editId="2F86FE20">
-            <wp:extent cx="5943600" cy="4149725"/>
-            <wp:effectExtent l="0" t="0" r="0" b="3175"/>
+          <wp:inline distT="0" distB="0" distL="0" distR="0" wp14:anchorId="5EB50B71" wp14:editId="3EE1CB1E">
+            <wp:extent cx="4290060" cy="2995250"/>
+            <wp:effectExtent l="0" t="0" r="0" b="0"/>
             <wp:docPr id="23" name="Picture 23"/>
             <wp:cNvGraphicFramePr>
               <a:graphicFrameLocks xmlns:a="http://schemas.openxmlformats.org/drawingml/2006/main" noChangeAspect="1"/>
@@ -1760,7 +2052,7 @@
                   <pic:spPr>
                     <a:xfrm>
                       <a:off x="0" y="0"/>
-                      <a:ext cx="5943600" cy="4149725"/>
+                      <a:ext cx="4357368" cy="3042243"/>
                     </a:xfrm>
                     <a:prstGeom prst="rect">
                       <a:avLst/>
@@ -1792,36 +2084,39 @@
           <w:szCs w:val="22"/>
         </w:rPr>
       </w:pPr>
+    </w:p>
+    <w:p>
+      <w:pPr>
+        <w:pStyle w:val="Heading1"/>
+        <w:rPr>
+          <w:rFonts w:asciiTheme="minorHAnsi" w:hAnsiTheme="minorHAnsi" w:cstheme="minorHAnsi"/>
+          <w:sz w:val="28"/>
+          <w:szCs w:val="28"/>
+        </w:rPr>
+      </w:pPr>
       <w:r>
         <w:rPr>
           <w:rFonts w:asciiTheme="minorHAnsi" w:hAnsiTheme="minorHAnsi" w:cstheme="minorHAnsi"/>
           <w:sz w:val="22"/>
           <w:szCs w:val="22"/>
         </w:rPr>
-        <w:t>- Re</w:t>
+        <w:lastRenderedPageBreak/>
+        <w:t xml:space="preserve">- </w:t>
       </w:r>
       <w:r>
         <w:rPr>
           <w:rFonts w:asciiTheme="minorHAnsi" w:hAnsiTheme="minorHAnsi" w:cstheme="minorHAnsi"/>
-          <w:sz w:val="22"/>
-          <w:szCs w:val="22"/>
+          <w:sz w:val="28"/>
+          <w:szCs w:val="28"/>
         </w:rPr>
-        <w:t>n</w:t>
-      </w:r>
-      <w:r>
-        <w:rPr>
-          <w:rFonts w:asciiTheme="minorHAnsi" w:hAnsiTheme="minorHAnsi" w:cstheme="minorHAnsi"/>
-          <w:sz w:val="22"/>
-          <w:szCs w:val="22"/>
-        </w:rPr>
-        <w:t xml:space="preserve">ame </w:t>
+        <w:t xml:space="preserve">Rename </w:t>
       </w:r>
       <w:proofErr w:type="spellStart"/>
       <w:r>
         <w:rPr>
           <w:rFonts w:asciiTheme="minorHAnsi" w:hAnsiTheme="minorHAnsi" w:cstheme="minorHAnsi"/>
-          <w:sz w:val="22"/>
-          <w:szCs w:val="22"/>
+          <w:sz w:val="28"/>
+          <w:szCs w:val="28"/>
         </w:rPr>
         <w:t>MarkDownX</w:t>
       </w:r>
@@ -1829,8 +2124,8 @@
       <w:r>
         <w:rPr>
           <w:rFonts w:asciiTheme="minorHAnsi" w:hAnsiTheme="minorHAnsi" w:cstheme="minorHAnsi"/>
-          <w:sz w:val="22"/>
-          <w:szCs w:val="22"/>
+          <w:sz w:val="28"/>
+          <w:szCs w:val="28"/>
         </w:rPr>
         <w:t xml:space="preserve"> columns to </w:t>
       </w:r>
@@ -1838,8 +2133,8 @@
       <w:r>
         <w:rPr>
           <w:rFonts w:asciiTheme="minorHAnsi" w:hAnsiTheme="minorHAnsi" w:cstheme="minorHAnsi"/>
-          <w:sz w:val="22"/>
-          <w:szCs w:val="22"/>
+          <w:sz w:val="28"/>
+          <w:szCs w:val="28"/>
         </w:rPr>
         <w:t>Mark_Down_X</w:t>
       </w:r>
@@ -1909,31 +2204,17 @@
       <w:pPr>
         <w:pStyle w:val="Heading1"/>
       </w:pPr>
-    </w:p>
-    <w:bookmarkEnd w:id="1"/>
-    <w:bookmarkEnd w:id="2"/>
-    <w:bookmarkEnd w:id="3"/>
-    <w:p>
-      <w:pPr>
-        <w:pStyle w:val="Heading1"/>
-      </w:pPr>
-    </w:p>
-    <w:p>
-      <w:pPr>
-        <w:pStyle w:val="Heading1"/>
-      </w:pPr>
-    </w:p>
-    <w:p>
-      <w:pPr>
-        <w:pStyle w:val="Heading1"/>
-      </w:pPr>
+      <w:bookmarkStart w:id="4" w:name="_GoBack"/>
+      <w:bookmarkEnd w:id="1"/>
+      <w:bookmarkEnd w:id="2"/>
+      <w:bookmarkEnd w:id="3"/>
+      <w:bookmarkEnd w:id="4"/>
     </w:p>
     <w:p>
       <w:pPr>
         <w:pStyle w:val="Heading1"/>
       </w:pPr>
       <w:r>
-        <w:lastRenderedPageBreak/>
         <w:t>Loading to MongoDB</w:t>
       </w:r>
     </w:p>
@@ -1944,16 +2225,32 @@
           <w:ilvl w:val="0"/>
           <w:numId w:val="38"/>
         </w:numPr>
+        <w:rPr>
+          <w:sz w:val="28"/>
+          <w:szCs w:val="28"/>
+        </w:rPr>
       </w:pPr>
       <w:r>
+        <w:rPr>
+          <w:sz w:val="28"/>
+          <w:szCs w:val="28"/>
+        </w:rPr>
         <w:t xml:space="preserve">Convert merged </w:t>
       </w:r>
       <w:proofErr w:type="spellStart"/>
       <w:r>
+        <w:rPr>
+          <w:sz w:val="28"/>
+          <w:szCs w:val="28"/>
+        </w:rPr>
         <w:t>dataframe</w:t>
       </w:r>
       <w:proofErr w:type="spellEnd"/>
       <w:r>
+        <w:rPr>
+          <w:sz w:val="28"/>
+          <w:szCs w:val="28"/>
+        </w:rPr>
         <w:t xml:space="preserve"> to dictionary before uploading to MongoDB.</w:t>
       </w:r>
     </w:p>
@@ -2003,7 +2300,7 @@
       </w:r>
     </w:p>
     <w:p>
-      <w:bookmarkStart w:id="4" w:name="_Toc522551959"/>
+      <w:bookmarkStart w:id="5" w:name="_Toc522551959"/>
       <w:r>
         <w:rPr>
           <w:noProof/>
@@ -2045,8 +2342,6 @@
           </wp:inline>
         </w:drawing>
       </w:r>
-      <w:bookmarkStart w:id="5" w:name="_GoBack"/>
-      <w:bookmarkEnd w:id="4"/>
       <w:bookmarkEnd w:id="5"/>
     </w:p>
     <w:sectPr>
@@ -4677,6 +4972,7 @@
     <w:lsdException w:name="HTML Sample" w:semiHidden="1" w:unhideWhenUsed="1"/>
     <w:lsdException w:name="HTML Typewriter" w:semiHidden="1" w:unhideWhenUsed="1"/>
     <w:lsdException w:name="HTML Variable" w:semiHidden="1" w:unhideWhenUsed="1"/>
+    <w:lsdException w:name="Normal Table" w:semiHidden="1" w:unhideWhenUsed="1"/>
     <w:lsdException w:name="annotation subject" w:semiHidden="1" w:unhideWhenUsed="1"/>
     <w:lsdException w:name="No List" w:semiHidden="1" w:unhideWhenUsed="1"/>
     <w:lsdException w:name="Outline List 1" w:semiHidden="1" w:unhideWhenUsed="1"/>
@@ -4723,8 +5019,10 @@
     <w:lsdException w:name="Table Subtle 2" w:semiHidden="1" w:unhideWhenUsed="1"/>
     <w:lsdException w:name="Table Web 1" w:semiHidden="1" w:unhideWhenUsed="1"/>
     <w:lsdException w:name="Table Web 2" w:semiHidden="1" w:unhideWhenUsed="1"/>
+    <w:lsdException w:name="Table Web 3" w:semiHidden="1" w:unhideWhenUsed="1"/>
     <w:lsdException w:name="Balloon Text" w:semiHidden="1" w:unhideWhenUsed="1"/>
     <w:lsdException w:name="Table Grid" w:uiPriority="39"/>
+    <w:lsdException w:name="Table Theme" w:semiHidden="1" w:unhideWhenUsed="1"/>
     <w:lsdException w:name="Placeholder Text" w:semiHidden="1"/>
     <w:lsdException w:name="No Spacing" w:semiHidden="1" w:uiPriority="1" w:unhideWhenUsed="1"/>
     <w:lsdException w:name="Light Shading" w:uiPriority="60"/>
@@ -5149,6 +5447,7 @@
   <w:style w:type="character" w:default="1" w:styleId="DefaultParagraphFont">
     <w:name w:val="Default Paragraph Font"/>
     <w:uiPriority w:val="1"/>
+    <w:semiHidden/>
     <w:unhideWhenUsed/>
   </w:style>
   <w:style w:type="table" w:default="1" w:styleId="TableNormal">
@@ -29776,7 +30075,7 @@
 </file>
 
 <file path=customXml/itemProps1.xml><?xml version="1.0" encoding="utf-8"?>
-<ds:datastoreItem xmlns:ds="http://schemas.openxmlformats.org/officeDocument/2006/customXml" ds:itemID="{415EDC25-5A21-4B65-9100-B8B71488CDFB}">
+<ds:datastoreItem xmlns:ds="http://schemas.openxmlformats.org/officeDocument/2006/customXml" ds:itemID="{57F8B96D-ABF5-4443-A0F6-0E619FD42FD3}">
   <ds:schemaRefs>
     <ds:schemaRef ds:uri="http://schemas.openxmlformats.org/officeDocument/2006/bibliography"/>
   </ds:schemaRefs>

</xml_diff>